<commit_message>
Dev2 pushing some changes now to origin main
</commit_message>
<xml_diff>
--- a/Dev_1_local.docx
+++ b/Dev_1_local.docx
@@ -40,6 +40,20 @@
     <w:p>
       <w:r>
         <w:t>7</w:t>
+      </w:r>
+    </w:p>
+    <w:p/>
+    <w:p>
+      <w:r>
+        <w:t>Dev 2 changes below:</w:t>
+      </w:r>
+    </w:p>
+    <w:p>
+      <w:r>
+        <w:t>A B C D E</w:t>
+      </w:r>
+      <w:r>
+        <w:t xml:space="preserve"> F</w:t>
       </w:r>
     </w:p>
     <w:sectPr>

</xml_diff>

<commit_message>
Making changes in develop branch to push
</commit_message>
<xml_diff>
--- a/Dev_1_local.docx
+++ b/Dev_1_local.docx
@@ -54,6 +54,12 @@
       </w:r>
       <w:r>
         <w:t xml:space="preserve"> F</w:t>
+      </w:r>
+    </w:p>
+    <w:p/>
+    <w:p>
+      <w:r>
+        <w:t>Making change in new branch</w:t>
       </w:r>
     </w:p>
     <w:sectPr>

</xml_diff>